<commit_message>
Created the code that initalises the database. The users and clients table, along with sample data are also initialised
</commit_message>
<xml_diff>
--- a/Write Up/Isaac Patrickson Final Assessment Write Up.docx
+++ b/Write Up/Isaac Patrickson Final Assessment Write Up.docx
@@ -2980,6 +2980,9 @@
               <w:spacing w:after="160" w:line="259" w:lineRule="auto"/>
             </w:pPr>
             <w:r>
+              <w:rPr>
+                <w:noProof/>
+              </w:rPr>
               <w:drawing>
                 <wp:inline distT="0" distB="0" distL="0" distR="0" wp14:anchorId="7590BF4C" wp14:editId="26AEBC9D">
                   <wp:extent cx="371527" cy="523948"/>
@@ -3045,6 +3048,9 @@
               <w:spacing w:after="160" w:line="259" w:lineRule="auto"/>
             </w:pPr>
             <w:r>
+              <w:rPr>
+                <w:noProof/>
+              </w:rPr>
               <w:drawing>
                 <wp:inline distT="0" distB="0" distL="0" distR="0" wp14:anchorId="4A4A07B2" wp14:editId="361CF543">
                   <wp:extent cx="396815" cy="222216"/>
@@ -3082,6 +3088,9 @@
               </w:drawing>
             </w:r>
             <w:r>
+              <w:rPr>
+                <w:noProof/>
+              </w:rPr>
               <w:drawing>
                 <wp:inline distT="0" distB="0" distL="0" distR="0" wp14:anchorId="50A97FB3" wp14:editId="1194D6EA">
                   <wp:extent cx="352474" cy="266737"/>
@@ -3215,6 +3224,18 @@
         <w:t>Data Types and Validation Rules Specification</w:t>
       </w:r>
       <w:bookmarkEnd w:id="9"/>
+      <w:r>
+        <w:t xml:space="preserve"> (</w:t>
+      </w:r>
+      <w:r>
+        <w:rPr>
+          <w:highlight w:val="yellow"/>
+        </w:rPr>
+        <w:t>Make this an image at the end</w:t>
+      </w:r>
+      <w:r>
+        <w:t>)</w:t>
+      </w:r>
     </w:p>
     <w:p>
       <w:r>
@@ -3874,10 +3895,7 @@
           </w:tcPr>
           <w:p>
             <w:r>
-              <w:t xml:space="preserve">Unique identifier for the </w:t>
-            </w:r>
-            <w:r>
-              <w:t>user</w:t>
+              <w:t>Unique identifier for the user</w:t>
             </w:r>
           </w:p>
         </w:tc>
@@ -3927,10 +3945,7 @@
           </w:tcPr>
           <w:p>
             <w:r>
-              <w:t>User’s</w:t>
-            </w:r>
-            <w:r>
-              <w:t xml:space="preserve"> display name</w:t>
+              <w:t>User’s display name</w:t>
             </w:r>
           </w:p>
         </w:tc>

</xml_diff>